<commit_message>
JDB update + minor changes
</commit_message>
<xml_diff>
--- a/doc/Journal de bord.docx
+++ b/doc/Journal de bord.docx
@@ -50,7 +50,49 @@
         <w:rPr>
           <w:lang w:val="fr-FR"/>
         </w:rPr>
-        <w:t>Je prepare tous les fichiers qui serviront au développement de la fonctionnalité comme le js ou encore le model /controller/vue</w:t>
+        <w:t xml:space="preserve">Je </w:t>
+      </w:r>
+      <w:proofErr w:type="spellStart"/>
+      <w:r>
+        <w:rPr>
+          <w:lang w:val="fr-FR"/>
+        </w:rPr>
+        <w:t>prepare</w:t>
+      </w:r>
+      <w:proofErr w:type="spellEnd"/>
+      <w:r>
+        <w:rPr>
+          <w:lang w:val="fr-FR"/>
+        </w:rPr>
+        <w:t xml:space="preserve"> tous les fichiers qui serviront au développement de la fonctionnalité comme le </w:t>
+      </w:r>
+      <w:proofErr w:type="spellStart"/>
+      <w:r>
+        <w:rPr>
+          <w:lang w:val="fr-FR"/>
+        </w:rPr>
+        <w:t>js</w:t>
+      </w:r>
+      <w:proofErr w:type="spellEnd"/>
+      <w:r>
+        <w:rPr>
+          <w:lang w:val="fr-FR"/>
+        </w:rPr>
+        <w:t xml:space="preserve"> ou encore le model /</w:t>
+      </w:r>
+      <w:proofErr w:type="spellStart"/>
+      <w:r>
+        <w:rPr>
+          <w:lang w:val="fr-FR"/>
+        </w:rPr>
+        <w:t>controller</w:t>
+      </w:r>
+      <w:proofErr w:type="spellEnd"/>
+      <w:r>
+        <w:rPr>
+          <w:lang w:val="fr-FR"/>
+        </w:rPr>
+        <w:t>/vue</w:t>
       </w:r>
     </w:p>
     <w:p>
@@ -89,8 +131,16 @@
         <w:rPr>
           <w:lang w:val="fr-FR"/>
         </w:rPr>
-        <w:t>Créer les fichiers dans les bon répertoires</w:t>
-      </w:r>
+        <w:t xml:space="preserve">Créer les fichiers dans </w:t>
+      </w:r>
+      <w:proofErr w:type="gramStart"/>
+      <w:r>
+        <w:rPr>
+          <w:lang w:val="fr-FR"/>
+        </w:rPr>
+        <w:t>les bon répertoires</w:t>
+      </w:r>
+      <w:proofErr w:type="gramEnd"/>
     </w:p>
     <w:p>
       <w:pPr>
@@ -147,8 +197,38 @@
         <w:rPr>
           <w:lang w:val="fr-FR"/>
         </w:rPr>
-        <w:t>Je pensais pouvoir rapidement récupérer tous les éléments de la DB mais j’ai pris pas mal de temps a faire la requête sql .</w:t>
-      </w:r>
+        <w:t xml:space="preserve">Je pensais pouvoir rapidement récupérer tous les éléments de la DB mais j’ai pris pas mal de temps </w:t>
+      </w:r>
+      <w:proofErr w:type="spellStart"/>
+      <w:r>
+        <w:rPr>
+          <w:lang w:val="fr-FR"/>
+        </w:rPr>
+        <w:t>a</w:t>
+      </w:r>
+      <w:proofErr w:type="spellEnd"/>
+      <w:r>
+        <w:rPr>
+          <w:lang w:val="fr-FR"/>
+        </w:rPr>
+        <w:t xml:space="preserve"> faire la requête </w:t>
+      </w:r>
+      <w:proofErr w:type="spellStart"/>
+      <w:proofErr w:type="gramStart"/>
+      <w:r>
+        <w:rPr>
+          <w:lang w:val="fr-FR"/>
+        </w:rPr>
+        <w:t>sql</w:t>
+      </w:r>
+      <w:proofErr w:type="spellEnd"/>
+      <w:r>
+        <w:rPr>
+          <w:lang w:val="fr-FR"/>
+        </w:rPr>
+        <w:t xml:space="preserve"> .</w:t>
+      </w:r>
+      <w:proofErr w:type="gramEnd"/>
     </w:p>
     <w:p>
       <w:pPr>
@@ -186,8 +266,90 @@
         <w:rPr>
           <w:lang w:val="fr-FR"/>
         </w:rPr>
-        <w:t>Faire du js pur sans jquery</w:t>
-      </w:r>
+        <w:t xml:space="preserve">Faire du </w:t>
+      </w:r>
+      <w:proofErr w:type="spellStart"/>
+      <w:r>
+        <w:rPr>
+          <w:lang w:val="fr-FR"/>
+        </w:rPr>
+        <w:t>js</w:t>
+      </w:r>
+      <w:proofErr w:type="spellEnd"/>
+      <w:r>
+        <w:rPr>
+          <w:lang w:val="fr-FR"/>
+        </w:rPr>
+        <w:t xml:space="preserve"> pur sans </w:t>
+      </w:r>
+      <w:proofErr w:type="spellStart"/>
+      <w:r>
+        <w:rPr>
+          <w:lang w:val="fr-FR"/>
+        </w:rPr>
+        <w:t>jquery</w:t>
+      </w:r>
+      <w:proofErr w:type="spellEnd"/>
+    </w:p>
+    <w:p>
+      <w:pPr>
+        <w:rPr>
+          <w:lang w:val="fr-FR"/>
+        </w:rPr>
+      </w:pPr>
+    </w:p>
+    <w:p>
+      <w:pPr>
+        <w:rPr>
+          <w:lang w:val="fr-FR"/>
+        </w:rPr>
+      </w:pPr>
+      <w:r>
+        <w:rPr>
+          <w:lang w:val="fr-FR"/>
+        </w:rPr>
+        <w:t xml:space="preserve">Commit </w:t>
+      </w:r>
+      <w:r>
+        <w:rPr>
+          <w:lang w:val="fr-FR"/>
+        </w:rPr>
+        <w:t>e5d17e323051618d8eeab44734e5abc8c0d31206</w:t>
+      </w:r>
+    </w:p>
+    <w:p>
+      <w:pPr>
+        <w:rPr>
+          <w:lang w:val="fr-FR"/>
+        </w:rPr>
+      </w:pPr>
+      <w:r>
+        <w:rPr>
+          <w:lang w:val="fr-FR"/>
+        </w:rPr>
+        <w:t xml:space="preserve">Exécution : j’ai passé trop de temps sur le JS car je n’arrivai pas </w:t>
+      </w:r>
+      <w:proofErr w:type="gramStart"/>
+      <w:r>
+        <w:rPr>
+          <w:lang w:val="fr-FR"/>
+        </w:rPr>
+        <w:t>a</w:t>
+      </w:r>
+      <w:proofErr w:type="gramEnd"/>
+      <w:r>
+        <w:rPr>
+          <w:lang w:val="fr-FR"/>
+        </w:rPr>
+        <w:t xml:space="preserve"> obtenir les résultats voulu. </w:t>
+      </w:r>
+    </w:p>
+    <w:p>
+      <w:pPr>
+        <w:rPr>
+          <w:lang w:val="fr-FR"/>
+        </w:rPr>
+      </w:pPr>
     </w:p>
     <w:p>
       <w:pPr>

</xml_diff>